<commit_message>
Fixed the author blocl rendering
</commit_message>
<xml_diff>
--- a/Main.docx
+++ b/Main.docx
@@ -43,88 +43,196 @@
       <w:r>
         <w:t xml:space="preserve">Marco Meroi</w:t>
       </w:r>
-    </w:p>
-    <w:p>
-      <w:pPr>
-        <w:pStyle w:val="Author"/>
-      </w:pPr>
-      <w:r>
-        <w:t xml:space="preserve">Juan Antonio del Castillo Polo</w:t>
-      </w:r>
-    </w:p>
-    <w:p>
-      <w:pPr>
-        <w:pStyle w:val="Author"/>
-      </w:pPr>
-      <w:r>
-        <w:t xml:space="preserve">Rebecca Scardellato</w:t>
-      </w:r>
-    </w:p>
-    <w:p>
-      <w:pPr>
-        <w:pStyle w:val="Author"/>
-      </w:pPr>
-      <w:r>
-        <w:t xml:space="preserve">Alessandra Nazeri</w:t>
-      </w:r>
-    </w:p>
-    <w:p>
-      <w:pPr>
-        <w:pStyle w:val="Author"/>
-      </w:pPr>
-      <w:r>
-        <w:t xml:space="preserve">Alessia Savoldi</w:t>
-      </w:r>
-    </w:p>
-    <w:p>
-      <w:pPr>
-        <w:pStyle w:val="Author"/>
-      </w:pPr>
-      <w:r>
-        <w:t xml:space="preserve">Renata Da Costa</w:t>
-      </w:r>
-    </w:p>
-    <w:p>
-      <w:pPr>
-        <w:pStyle w:val="Author"/>
-      </w:pPr>
-      <w:r>
-        <w:t xml:space="preserve">Laura Piddock</w:t>
-      </w:r>
-    </w:p>
-    <w:p>
-      <w:pPr>
-        <w:pStyle w:val="Author"/>
-      </w:pPr>
-      <w:r>
-        <w:t xml:space="preserve">Jennifer Cohn</w:t>
-      </w:r>
-    </w:p>
-    <w:p>
-      <w:pPr>
-        <w:pStyle w:val="Author"/>
-      </w:pPr>
-      <w:r>
-        <w:t xml:space="preserve">Evelina Tacconelli</w:t>
-      </w:r>
-    </w:p>
-    <w:p>
-      <w:pPr>
-        <w:pStyle w:val="Author"/>
-      </w:pPr>
-      <w:r>
-        <w:t xml:space="preserve">Matteo Morra</w:t>
-      </w:r>
-    </w:p>
-    <w:p>
-      <w:pPr>
-        <w:pStyle w:val="Author"/>
-      </w:pPr>
-      <w:r>
-        <w:t xml:space="preserve">Elda Righi</w:t>
-      </w:r>
-    </w:p>
-    <w:bookmarkStart w:id="20" w:name="introduction"/>
+      <w:r>
+        <w:rPr>
+          <w:vertAlign w:val="superscript"/>
+        </w:rPr>
+        <w:t xml:space="preserve">*,1</w:t>
+      </w:r>
+      <w:r>
+        <w:t xml:space="preserve">, Juan Antonio del Castillo Polo</w:t>
+      </w:r>
+      <w:r>
+        <w:rPr>
+          <w:vertAlign w:val="superscript"/>
+        </w:rPr>
+        <w:t xml:space="preserve">*,2</w:t>
+      </w:r>
+      <w:r>
+        <w:t xml:space="preserve">, Rebecca Scardellato</w:t>
+      </w:r>
+      <w:r>
+        <w:rPr>
+          <w:vertAlign w:val="superscript"/>
+        </w:rPr>
+        <w:t xml:space="preserve">1</w:t>
+      </w:r>
+      <w:r>
+        <w:t xml:space="preserve">, Alessandra Nazeri</w:t>
+      </w:r>
+      <w:r>
+        <w:rPr>
+          <w:vertAlign w:val="superscript"/>
+        </w:rPr>
+        <w:t xml:space="preserve">1</w:t>
+      </w:r>
+      <w:r>
+        <w:t xml:space="preserve">, Alessia Savoldi</w:t>
+      </w:r>
+      <w:r>
+        <w:rPr>
+          <w:vertAlign w:val="superscript"/>
+        </w:rPr>
+        <w:t xml:space="preserve">1</w:t>
+      </w:r>
+      <w:r>
+        <w:t xml:space="preserve">, Renata Da Costa</w:t>
+      </w:r>
+      <w:r>
+        <w:rPr>
+          <w:vertAlign w:val="superscript"/>
+        </w:rPr>
+        <w:t xml:space="preserve">3</w:t>
+      </w:r>
+      <w:r>
+        <w:t xml:space="preserve">, Laura Piddock</w:t>
+      </w:r>
+      <w:r>
+        <w:rPr>
+          <w:vertAlign w:val="superscript"/>
+        </w:rPr>
+        <w:t xml:space="preserve">3</w:t>
+      </w:r>
+      <w:r>
+        <w:t xml:space="preserve">, Jennifer Cohn</w:t>
+      </w:r>
+      <w:r>
+        <w:rPr>
+          <w:vertAlign w:val="superscript"/>
+        </w:rPr>
+        <w:t xml:space="preserve">3</w:t>
+      </w:r>
+      <w:r>
+        <w:t xml:space="preserve">, Evelina Tacconelli</w:t>
+      </w:r>
+      <w:r>
+        <w:rPr>
+          <w:vertAlign w:val="superscript"/>
+        </w:rPr>
+        <w:t xml:space="preserve">1</w:t>
+      </w:r>
+      <w:r>
+        <w:t xml:space="preserve">, Matteo Morra</w:t>
+      </w:r>
+      <w:r>
+        <w:rPr>
+          <w:vertAlign w:val="superscript"/>
+        </w:rPr>
+        <w:t xml:space="preserve">1,✉</w:t>
+      </w:r>
+      <w:r>
+        <w:t xml:space="preserve">, and Elda Righi</w:t>
+      </w:r>
+      <w:r>
+        <w:rPr>
+          <w:vertAlign w:val="superscript"/>
+        </w:rPr>
+        <w:t xml:space="preserve">1</w:t>
+      </w:r>
+    </w:p>
+    <w:p>
+      <w:pPr>
+        <w:pStyle w:val="FirstParagraph"/>
+      </w:pPr>
+      <w:r>
+        <w:rPr>
+          <w:vertAlign w:val="superscript"/>
+        </w:rPr>
+        <w:t xml:space="preserve">*</w:t>
+      </w:r>
+      <w:r>
+        <w:t xml:space="preserve"> </w:t>
+      </w:r>
+      <w:r>
+        <w:t xml:space="preserve">These authors contributed equally to this work.</w:t>
+      </w:r>
+    </w:p>
+    <w:p>
+      <w:pPr>
+        <w:pStyle w:val="BodyText"/>
+      </w:pPr>
+      <w:r>
+        <w:rPr>
+          <w:vertAlign w:val="superscript"/>
+        </w:rPr>
+        <w:t xml:space="preserve">1</w:t>
+      </w:r>
+      <w:r>
+        <w:t xml:space="preserve"> </w:t>
+      </w:r>
+      <w:r>
+        <w:t xml:space="preserve">Division of Infectious Diseases, Department of Diagnostics and Public Health, University of Verona, Verona, Italy</w:t>
+      </w:r>
+      <w:r>
+        <w:br/>
+      </w:r>
+      <w:r>
+        <w:rPr>
+          <w:vertAlign w:val="superscript"/>
+        </w:rPr>
+        <w:t xml:space="preserve">2</w:t>
+      </w:r>
+      <w:r>
+        <w:t xml:space="preserve"> </w:t>
+      </w:r>
+      <w:r>
+        <w:t xml:space="preserve">Servicio de Microbiología, Hospital Universitario Ramón y Cajal and Instituto Ramón y Cajal de Investigación Sanitaria (IRYCIS), Madrid, Spain</w:t>
+      </w:r>
+      <w:r>
+        <w:br/>
+      </w:r>
+      <w:r>
+        <w:rPr>
+          <w:vertAlign w:val="superscript"/>
+        </w:rPr>
+        <w:t xml:space="preserve">3</w:t>
+      </w:r>
+      <w:r>
+        <w:t xml:space="preserve"> </w:t>
+      </w:r>
+      <w:r>
+        <w:t xml:space="preserve">Global Antibiotic Research and Development Partnership (GARDP), Geneva, Switzerland</w:t>
+      </w:r>
+    </w:p>
+    <w:p>
+      <w:pPr>
+        <w:pStyle w:val="BodyText"/>
+      </w:pPr>
+      <w:r>
+        <w:rPr>
+          <w:vertAlign w:val="superscript"/>
+        </w:rPr>
+        <w:t xml:space="preserve">✉</w:t>
+      </w:r>
+      <w:r>
+        <w:t xml:space="preserve"> </w:t>
+      </w:r>
+      <w:r>
+        <w:t xml:space="preserve">Correspondence:</w:t>
+      </w:r>
+      <w:r>
+        <w:t xml:space="preserve"> </w:t>
+      </w:r>
+      <w:hyperlink r:id="rId20">
+        <w:r>
+          <w:rPr>
+            <w:rStyle w:val="Hyperlink"/>
+          </w:rPr>
+          <w:t xml:space="preserve">Matteo Morra &lt;matteo.morra@univr.it&gt;</w:t>
+        </w:r>
+      </w:hyperlink>
+    </w:p>
+    <w:bookmarkStart w:id="21" w:name="introduction"/>
     <w:p>
       <w:pPr>
         <w:pStyle w:val="Heading1"/>
@@ -279,8 +387,8 @@
         <w:t xml:space="preserve">models evaluating bacterial clearance, and clinical trials examining mortality, clinical cure, and microbiological eradication.</w:t>
       </w:r>
     </w:p>
-    <w:bookmarkEnd w:id="20"/>
-    <w:bookmarkStart w:id="24" w:name="methods"/>
+    <w:bookmarkEnd w:id="21"/>
+    <w:bookmarkStart w:id="25" w:name="methods"/>
     <w:p>
       <w:pPr>
         <w:pStyle w:val="Heading1"/>
@@ -289,7 +397,7 @@
         <w:t xml:space="preserve">Methods</w:t>
       </w:r>
     </w:p>
-    <w:bookmarkStart w:id="21" w:name="search-strategy-and-eligibility-criteria"/>
+    <w:bookmarkStart w:id="22" w:name="search-strategy-and-eligibility-criteria"/>
     <w:p>
       <w:pPr>
         <w:pStyle w:val="Heading2"/>
@@ -387,8 +495,8 @@
         <w:t xml:space="preserve">Regarding human studies, randomized trials, observational comparative studies, and non-comparative cohort studies were included, provided that they reported on cefiderocol-based combination therapy. Case reports and case series with fewer than 10 patients were excluded.</w:t>
       </w:r>
     </w:p>
-    <w:bookmarkEnd w:id="21"/>
-    <w:bookmarkStart w:id="22" w:name="data-extraction-and-synthesis"/>
+    <w:bookmarkEnd w:id="22"/>
+    <w:bookmarkStart w:id="23" w:name="data-extraction-and-synthesis"/>
     <w:p>
       <w:pPr>
         <w:pStyle w:val="Heading2"/>
@@ -462,8 +570,8 @@
         <w:t xml:space="preserve">.</w:t>
       </w:r>
     </w:p>
-    <w:bookmarkEnd w:id="22"/>
-    <w:bookmarkStart w:id="23" w:name="quality-assessment"/>
+    <w:bookmarkEnd w:id="23"/>
+    <w:bookmarkStart w:id="24" w:name="quality-assessment"/>
     <w:p>
       <w:pPr>
         <w:pStyle w:val="Heading2"/>
@@ -497,9 +605,9 @@
         <w:t xml:space="preserve">Cochrane Risk of Bias tool for randomized trials and the Newcastle-Ottawa Scale for observational cohort studies.</w:t>
       </w:r>
     </w:p>
-    <w:bookmarkEnd w:id="23"/>
     <w:bookmarkEnd w:id="24"/>
-    <w:bookmarkStart w:id="32" w:name="results"/>
+    <w:bookmarkEnd w:id="25"/>
+    <w:bookmarkStart w:id="33" w:name="results"/>
     <w:p>
       <w:pPr>
         <w:pStyle w:val="Heading1"/>
@@ -598,7 +706,7 @@
         <w:t xml:space="preserve">. Results are reported by type of studies.</w:t>
       </w:r>
     </w:p>
-    <w:bookmarkStart w:id="29" w:name="in-vitro-studies"/>
+    <w:bookmarkStart w:id="30" w:name="in-vitro-studies"/>
     <w:p>
       <w:pPr>
         <w:pStyle w:val="Heading2"/>
@@ -766,7 +874,7 @@
         <w:t xml:space="preserve">.</w:t>
       </w:r>
     </w:p>
-    <w:bookmarkStart w:id="25" w:name="acinetobacter-baumannii-complex"/>
+    <w:bookmarkStart w:id="26" w:name="acinetobacter-baumannii-complex"/>
     <w:p>
       <w:pPr>
         <w:pStyle w:val="Heading3"/>
@@ -1042,8 +1150,8 @@
         <w:t xml:space="preserve">.</w:t>
       </w:r>
     </w:p>
-    <w:bookmarkEnd w:id="25"/>
-    <w:bookmarkStart w:id="26" w:name="enterobacterales"/>
+    <w:bookmarkEnd w:id="26"/>
+    <w:bookmarkStart w:id="27" w:name="enterobacterales"/>
     <w:p>
       <w:pPr>
         <w:pStyle w:val="Heading3"/>
@@ -1167,8 +1275,8 @@
         <w:t xml:space="preserve">.</w:t>
       </w:r>
     </w:p>
-    <w:bookmarkEnd w:id="26"/>
-    <w:bookmarkStart w:id="27" w:name="pseudomonas-aeruginosa"/>
+    <w:bookmarkEnd w:id="27"/>
+    <w:bookmarkStart w:id="28" w:name="pseudomonas-aeruginosa"/>
     <w:p>
       <w:pPr>
         <w:pStyle w:val="Heading3"/>
@@ -1289,8 +1397,8 @@
         <w:t xml:space="preserve">.</w:t>
       </w:r>
     </w:p>
-    <w:bookmarkEnd w:id="27"/>
-    <w:bookmarkStart w:id="28" w:name="stenotrophomonas-maltophilia"/>
+    <w:bookmarkEnd w:id="28"/>
+    <w:bookmarkStart w:id="29" w:name="stenotrophomonas-maltophilia"/>
     <w:p>
       <w:pPr>
         <w:pStyle w:val="Heading3"/>
@@ -1322,9 +1430,9 @@
         <w:t xml:space="preserve">. </w:t>
       </w:r>
     </w:p>
-    <w:bookmarkEnd w:id="28"/>
     <w:bookmarkEnd w:id="29"/>
-    <w:bookmarkStart w:id="30" w:name="in-vivo-studies"/>
+    <w:bookmarkEnd w:id="30"/>
+    <w:bookmarkStart w:id="31" w:name="in-vivo-studies"/>
     <w:p>
       <w:pPr>
         <w:pStyle w:val="Heading2"/>
@@ -1585,8 +1693,8 @@
         <w:t xml:space="preserve">.</w:t>
       </w:r>
     </w:p>
-    <w:bookmarkEnd w:id="30"/>
-    <w:bookmarkStart w:id="31" w:name="clinical-studies"/>
+    <w:bookmarkEnd w:id="31"/>
+    <w:bookmarkStart w:id="32" w:name="clinical-studies"/>
     <w:p>
       <w:pPr>
         <w:pStyle w:val="Heading2"/>
@@ -1702,9 +1810,9 @@
         <w:t xml:space="preserve">In the exploratory meta-analysis comparing monotherapy with cefiderocol and combination therapy, the pooled 30-day all cause mortality was computed on 854 patients (9 studies), while pooled clinical and microbiological cure was computed on 799 patients (nine studies) and 454 patients (five studies), respectively. Pooled mortality was significantly higher among patients receiving cefiderocol combination therapy (OR = 1.42, 95% CI: 1.03–1.95). No significant differences were observed between combination therapy and monotherapy in terms of clinical cure (OR = 0.79, 95% CI: 0.48–1.31) or microbiological eradication (OR = 0.96, 95% CI: 0.57–1.63).</w:t>
       </w:r>
     </w:p>
-    <w:bookmarkEnd w:id="31"/>
     <w:bookmarkEnd w:id="32"/>
-    <w:bookmarkStart w:id="33" w:name="discussion"/>
+    <w:bookmarkEnd w:id="33"/>
+    <w:bookmarkStart w:id="34" w:name="discussion"/>
     <w:p>
       <w:pPr>
         <w:pStyle w:val="Heading1"/>
@@ -1967,8 +2075,8 @@
         <w:t xml:space="preserve">Nonetheless, a major limitation in evaluating the efficacy of cefiderocol-based combination therapy in human studies lies in the heterogeneity and methodological quality of the available data. In many cohorts, cefiderocol was combined with various companion antibiotics leading to outcome aggregation across non-uniform regimens. This may have masked potential benefits by including combinations with antagonistic or toxic effects. The lack of detailed microbiological characterization, particularly regarding resistance mechanisms like MBLs, further limits the ability to interpret treatment effects across different bacterial profiles. Moreover, most observational studies do not adequately adjust for confounding variables. Patients receiving combination therapy are often more severely ill or have a higher risk of mortality at baseline, which may bias outcomes in favor of monotherapy. As a result, the apparent lack of benefit observed in some studies may reflect confounding by indication rather than a true absence of effect.</w:t>
       </w:r>
     </w:p>
-    <w:bookmarkEnd w:id="33"/>
-    <w:bookmarkStart w:id="148" w:name="conclusions"/>
+    <w:bookmarkEnd w:id="34"/>
+    <w:bookmarkStart w:id="149" w:name="conclusions"/>
     <w:p>
       <w:pPr>
         <w:pStyle w:val="Heading1"/>
@@ -2013,7 +2121,7 @@
         <w:t xml:space="preserve">Well-structured clinical trials and observational studies are needed to define the role of cefiderocol-based combinations, with systematic assessment of clinical outcomes and microbiological endpoints, including resistance emergence. Given the promising in vitro activity and the paucity of clinical trials or high-quality observational studies assessing cefiderocol–BLI combinations, in vivo and clinical evaluation is needed to better define their therapeutic role.</w:t>
       </w:r>
     </w:p>
-    <w:bookmarkStart w:id="34" w:name="funding"/>
+    <w:bookmarkStart w:id="35" w:name="funding"/>
     <w:p>
       <w:pPr>
         <w:pStyle w:val="Heading3"/>
@@ -2034,8 +2142,8 @@
         <w:t xml:space="preserve">This work was part of the CLEARER project (Current cLinical scEnARios for the use of cefidErocol in multidrug-Resistant infections: a case study-based approach) supported by the Global Antibiotic Research and Development Partnership (GARDP).</w:t>
       </w:r>
     </w:p>
-    <w:bookmarkEnd w:id="34"/>
-    <w:bookmarkStart w:id="35" w:name="transparency-declarations"/>
+    <w:bookmarkEnd w:id="35"/>
+    <w:bookmarkStart w:id="36" w:name="transparency-declarations"/>
     <w:p>
       <w:pPr>
         <w:pStyle w:val="Heading3"/>
@@ -2056,8 +2164,8 @@
         <w:t xml:space="preserve">No conflicts of interest to declare</w:t>
       </w:r>
     </w:p>
-    <w:bookmarkEnd w:id="35"/>
-    <w:bookmarkStart w:id="147" w:name="references"/>
+    <w:bookmarkEnd w:id="36"/>
+    <w:bookmarkStart w:id="148" w:name="references"/>
     <w:p>
       <w:pPr>
         <w:pStyle w:val="Heading3"/>
@@ -2066,8 +2174,8 @@
         <w:t xml:space="preserve">References</w:t>
       </w:r>
     </w:p>
-    <w:bookmarkStart w:id="146" w:name="refs"/>
-    <w:bookmarkStart w:id="37" w:name="ref-ito2016"/>
+    <w:bookmarkStart w:id="147" w:name="refs"/>
+    <w:bookmarkStart w:id="38" w:name="ref-ito2016"/>
     <w:p>
       <w:pPr>
         <w:pStyle w:val="Bibliography"/>
@@ -2087,7 +2195,7 @@
       <w:r>
         <w:t xml:space="preserve"> </w:t>
       </w:r>
-      <w:hyperlink r:id="rId36">
+      <w:hyperlink r:id="rId37">
         <w:r>
           <w:rPr>
             <w:rStyle w:val="Hyperlink"/>
@@ -2099,8 +2207,8 @@
         <w:t xml:space="preserve">.</w:t>
       </w:r>
     </w:p>
-    <w:bookmarkEnd w:id="37"/>
-    <w:bookmarkStart w:id="39" w:name="ref-hackel2018"/>
+    <w:bookmarkEnd w:id="38"/>
+    <w:bookmarkStart w:id="40" w:name="ref-hackel2018"/>
     <w:p>
       <w:pPr>
         <w:pStyle w:val="Bibliography"/>
@@ -2120,7 +2228,7 @@
       <w:r>
         <w:t xml:space="preserve"> </w:t>
       </w:r>
-      <w:hyperlink r:id="rId38">
+      <w:hyperlink r:id="rId39">
         <w:r>
           <w:rPr>
             <w:rStyle w:val="Hyperlink"/>
@@ -2132,8 +2240,8 @@
         <w:t xml:space="preserve">.</w:t>
       </w:r>
     </w:p>
-    <w:bookmarkEnd w:id="39"/>
-    <w:bookmarkStart w:id="41" w:name="ref-paul2022"/>
+    <w:bookmarkEnd w:id="40"/>
+    <w:bookmarkStart w:id="42" w:name="ref-paul2022"/>
     <w:p>
       <w:pPr>
         <w:pStyle w:val="Bibliography"/>
@@ -2153,7 +2261,7 @@
       <w:r>
         <w:t xml:space="preserve"> </w:t>
       </w:r>
-      <w:hyperlink r:id="rId40">
+      <w:hyperlink r:id="rId41">
         <w:r>
           <w:rPr>
             <w:rStyle w:val="Hyperlink"/>
@@ -2165,8 +2273,8 @@
         <w:t xml:space="preserve">.</w:t>
       </w:r>
     </w:p>
-    <w:bookmarkEnd w:id="41"/>
-    <w:bookmarkStart w:id="43" w:name="ref-tamma2024"/>
+    <w:bookmarkEnd w:id="42"/>
+    <w:bookmarkStart w:id="44" w:name="ref-tamma2024"/>
     <w:p>
       <w:pPr>
         <w:pStyle w:val="Bibliography"/>
@@ -2186,7 +2294,7 @@
       <w:r>
         <w:t xml:space="preserve"> </w:t>
       </w:r>
-      <w:hyperlink r:id="rId42">
+      <w:hyperlink r:id="rId43">
         <w:r>
           <w:rPr>
             <w:rStyle w:val="Hyperlink"/>
@@ -2198,8 +2306,8 @@
         <w:t xml:space="preserve">.</w:t>
       </w:r>
     </w:p>
-    <w:bookmarkEnd w:id="43"/>
-    <w:bookmarkStart w:id="45" w:name="ref-carrara2022"/>
+    <w:bookmarkEnd w:id="44"/>
+    <w:bookmarkStart w:id="46" w:name="ref-carrara2022"/>
     <w:p>
       <w:pPr>
         <w:pStyle w:val="Bibliography"/>
@@ -2219,7 +2327,7 @@
       <w:r>
         <w:t xml:space="preserve"> </w:t>
       </w:r>
-      <w:hyperlink r:id="rId44">
+      <w:hyperlink r:id="rId45">
         <w:r>
           <w:rPr>
             <w:rStyle w:val="Hyperlink"/>
@@ -2231,8 +2339,8 @@
         <w:t xml:space="preserve">.</w:t>
       </w:r>
     </w:p>
-    <w:bookmarkEnd w:id="45"/>
-    <w:bookmarkStart w:id="47" w:name="ref-tsuji2016"/>
+    <w:bookmarkEnd w:id="46"/>
+    <w:bookmarkStart w:id="48" w:name="ref-tsuji2016"/>
     <w:p>
       <w:pPr>
         <w:pStyle w:val="Bibliography"/>
@@ -2252,7 +2360,7 @@
       <w:r>
         <w:t xml:space="preserve"> </w:t>
       </w:r>
-      <w:hyperlink r:id="rId46">
+      <w:hyperlink r:id="rId47">
         <w:r>
           <w:rPr>
             <w:rStyle w:val="Hyperlink"/>
@@ -2264,8 +2372,8 @@
         <w:t xml:space="preserve">.</w:t>
       </w:r>
     </w:p>
-    <w:bookmarkEnd w:id="47"/>
-    <w:bookmarkStart w:id="49" w:name="ref-palombo2023"/>
+    <w:bookmarkEnd w:id="48"/>
+    <w:bookmarkStart w:id="50" w:name="ref-palombo2023"/>
     <w:p>
       <w:pPr>
         <w:pStyle w:val="Bibliography"/>
@@ -2285,7 +2393,7 @@
       <w:r>
         <w:t xml:space="preserve"> </w:t>
       </w:r>
-      <w:hyperlink r:id="rId48">
+      <w:hyperlink r:id="rId49">
         <w:r>
           <w:rPr>
             <w:rStyle w:val="Hyperlink"/>
@@ -2297,8 +2405,8 @@
         <w:t xml:space="preserve">.</w:t>
       </w:r>
     </w:p>
-    <w:bookmarkEnd w:id="49"/>
-    <w:bookmarkStart w:id="51" w:name="ref-kohira2020"/>
+    <w:bookmarkEnd w:id="50"/>
+    <w:bookmarkStart w:id="52" w:name="ref-kohira2020"/>
     <w:p>
       <w:pPr>
         <w:pStyle w:val="Bibliography"/>
@@ -2318,7 +2426,7 @@
       <w:r>
         <w:t xml:space="preserve"> </w:t>
       </w:r>
-      <w:hyperlink r:id="rId50">
+      <w:hyperlink r:id="rId51">
         <w:r>
           <w:rPr>
             <w:rStyle w:val="Hyperlink"/>
@@ -2330,8 +2438,8 @@
         <w:t xml:space="preserve">.</w:t>
       </w:r>
     </w:p>
-    <w:bookmarkEnd w:id="51"/>
-    <w:bookmarkStart w:id="53" w:name="ref-yamano2020"/>
+    <w:bookmarkEnd w:id="52"/>
+    <w:bookmarkStart w:id="54" w:name="ref-yamano2020"/>
     <w:p>
       <w:pPr>
         <w:pStyle w:val="Bibliography"/>
@@ -2351,7 +2459,7 @@
       <w:r>
         <w:t xml:space="preserve"> </w:t>
       </w:r>
-      <w:hyperlink r:id="rId52">
+      <w:hyperlink r:id="rId53">
         <w:r>
           <w:rPr>
             <w:rStyle w:val="Hyperlink"/>
@@ -2363,8 +2471,8 @@
         <w:t xml:space="preserve">.</w:t>
       </w:r>
     </w:p>
-    <w:bookmarkEnd w:id="53"/>
-    <w:bookmarkStart w:id="55" w:name="ref-lewis2024"/>
+    <w:bookmarkEnd w:id="54"/>
+    <w:bookmarkStart w:id="56" w:name="ref-lewis2024"/>
     <w:p>
       <w:pPr>
         <w:pStyle w:val="Bibliography"/>
@@ -2384,7 +2492,7 @@
       <w:r>
         <w:t xml:space="preserve"> </w:t>
       </w:r>
-      <w:hyperlink r:id="rId54">
+      <w:hyperlink r:id="rId55">
         <w:r>
           <w:rPr>
             <w:rStyle w:val="Hyperlink"/>
@@ -2396,8 +2504,8 @@
         <w:t xml:space="preserve">.</w:t>
       </w:r>
     </w:p>
-    <w:bookmarkEnd w:id="55"/>
-    <w:bookmarkStart w:id="57" w:name="ref-giordano2024"/>
+    <w:bookmarkEnd w:id="56"/>
+    <w:bookmarkStart w:id="58" w:name="ref-giordano2024"/>
     <w:p>
       <w:pPr>
         <w:pStyle w:val="Bibliography"/>
@@ -2417,7 +2525,7 @@
       <w:r>
         <w:t xml:space="preserve"> </w:t>
       </w:r>
-      <w:hyperlink r:id="rId56">
+      <w:hyperlink r:id="rId57">
         <w:r>
           <w:rPr>
             <w:rStyle w:val="Hyperlink"/>
@@ -2429,8 +2537,8 @@
         <w:t xml:space="preserve">.</w:t>
       </w:r>
     </w:p>
-    <w:bookmarkEnd w:id="57"/>
-    <w:bookmarkStart w:id="59" w:name="ref-leterrier2024"/>
+    <w:bookmarkEnd w:id="58"/>
+    <w:bookmarkStart w:id="60" w:name="ref-leterrier2024"/>
     <w:p>
       <w:pPr>
         <w:pStyle w:val="Bibliography"/>
@@ -2450,7 +2558,7 @@
       <w:r>
         <w:t xml:space="preserve"> </w:t>
       </w:r>
-      <w:hyperlink r:id="rId58">
+      <w:hyperlink r:id="rId59">
         <w:r>
           <w:rPr>
             <w:rStyle w:val="Hyperlink"/>
@@ -2462,8 +2570,8 @@
         <w:t xml:space="preserve">.</w:t>
       </w:r>
     </w:p>
-    <w:bookmarkEnd w:id="59"/>
-    <w:bookmarkStart w:id="61" w:name="ref-xu2025"/>
+    <w:bookmarkEnd w:id="60"/>
+    <w:bookmarkStart w:id="62" w:name="ref-xu2025"/>
     <w:p>
       <w:pPr>
         <w:pStyle w:val="Bibliography"/>
@@ -2483,7 +2591,7 @@
       <w:r>
         <w:t xml:space="preserve"> </w:t>
       </w:r>
-      <w:hyperlink r:id="rId60">
+      <w:hyperlink r:id="rId61">
         <w:r>
           <w:rPr>
             <w:rStyle w:val="Hyperlink"/>
@@ -2495,8 +2603,8 @@
         <w:t xml:space="preserve">.</w:t>
       </w:r>
     </w:p>
-    <w:bookmarkEnd w:id="61"/>
-    <w:bookmarkStart w:id="63" w:name="ref-hara2025"/>
+    <w:bookmarkEnd w:id="62"/>
+    <w:bookmarkStart w:id="64" w:name="ref-hara2025"/>
     <w:p>
       <w:pPr>
         <w:pStyle w:val="Bibliography"/>
@@ -2516,7 +2624,7 @@
       <w:r>
         <w:t xml:space="preserve"> </w:t>
       </w:r>
-      <w:hyperlink r:id="rId62">
+      <w:hyperlink r:id="rId63">
         <w:r>
           <w:rPr>
             <w:rStyle w:val="Hyperlink"/>
@@ -2528,8 +2636,8 @@
         <w:t xml:space="preserve">.</w:t>
       </w:r>
     </w:p>
-    <w:bookmarkEnd w:id="63"/>
-    <w:bookmarkStart w:id="65" w:name="ref-hara2025a"/>
+    <w:bookmarkEnd w:id="64"/>
+    <w:bookmarkStart w:id="66" w:name="ref-hara2025a"/>
     <w:p>
       <w:pPr>
         <w:pStyle w:val="Bibliography"/>
@@ -2549,7 +2657,7 @@
       <w:r>
         <w:t xml:space="preserve"> </w:t>
       </w:r>
-      <w:hyperlink r:id="rId64">
+      <w:hyperlink r:id="rId65">
         <w:r>
           <w:rPr>
             <w:rStyle w:val="Hyperlink"/>
@@ -2561,8 +2669,8 @@
         <w:t xml:space="preserve">.</w:t>
       </w:r>
     </w:p>
-    <w:bookmarkEnd w:id="65"/>
-    <w:bookmarkStart w:id="66" w:name="ref-abdul-mutakabbir2020"/>
+    <w:bookmarkEnd w:id="66"/>
+    <w:bookmarkStart w:id="67" w:name="ref-abdul-mutakabbir2020"/>
     <w:p>
       <w:pPr>
         <w:pStyle w:val="Bibliography"/>
@@ -2582,7 +2690,7 @@
       <w:r>
         <w:t xml:space="preserve"> </w:t>
       </w:r>
-      <w:hyperlink r:id="rId46">
+      <w:hyperlink r:id="rId47">
         <w:r>
           <w:rPr>
             <w:rStyle w:val="Hyperlink"/>
@@ -2594,8 +2702,8 @@
         <w:t xml:space="preserve">.</w:t>
       </w:r>
     </w:p>
-    <w:bookmarkEnd w:id="66"/>
-    <w:bookmarkStart w:id="68" w:name="ref-ni2022"/>
+    <w:bookmarkEnd w:id="67"/>
+    <w:bookmarkStart w:id="69" w:name="ref-ni2022"/>
     <w:p>
       <w:pPr>
         <w:pStyle w:val="Bibliography"/>
@@ -2615,7 +2723,7 @@
       <w:r>
         <w:t xml:space="preserve"> </w:t>
       </w:r>
-      <w:hyperlink r:id="rId67">
+      <w:hyperlink r:id="rId68">
         <w:r>
           <w:rPr>
             <w:rStyle w:val="Hyperlink"/>
@@ -2627,8 +2735,8 @@
         <w:t xml:space="preserve">.</w:t>
       </w:r>
     </w:p>
-    <w:bookmarkEnd w:id="68"/>
-    <w:bookmarkStart w:id="70" w:name="ref-yin2025"/>
+    <w:bookmarkEnd w:id="69"/>
+    <w:bookmarkStart w:id="71" w:name="ref-yin2025"/>
     <w:p>
       <w:pPr>
         <w:pStyle w:val="Bibliography"/>
@@ -2648,7 +2756,7 @@
       <w:r>
         <w:t xml:space="preserve"> </w:t>
       </w:r>
-      <w:hyperlink r:id="rId69">
+      <w:hyperlink r:id="rId70">
         <w:r>
           <w:rPr>
             <w:rStyle w:val="Hyperlink"/>
@@ -2660,8 +2768,8 @@
         <w:t xml:space="preserve">.</w:t>
       </w:r>
     </w:p>
-    <w:bookmarkEnd w:id="70"/>
-    <w:bookmarkStart w:id="71" w:name="ref-stolfa2021"/>
+    <w:bookmarkEnd w:id="71"/>
+    <w:bookmarkStart w:id="72" w:name="ref-stolfa2021"/>
     <w:p>
       <w:pPr>
         <w:pStyle w:val="Bibliography"/>
@@ -2692,8 +2800,8 @@
         <w:t xml:space="preserve">. Abstracts of the 31st european congress of clinical microbiology &amp; infectious diseases (ECCMID), Online: 2021.</w:t>
       </w:r>
     </w:p>
-    <w:bookmarkEnd w:id="71"/>
-    <w:bookmarkStart w:id="73" w:name="ref-bianco2022"/>
+    <w:bookmarkEnd w:id="72"/>
+    <w:bookmarkStart w:id="74" w:name="ref-bianco2022"/>
     <w:p>
       <w:pPr>
         <w:pStyle w:val="Bibliography"/>
@@ -2713,7 +2821,7 @@
       <w:r>
         <w:t xml:space="preserve"> </w:t>
       </w:r>
-      <w:hyperlink r:id="rId72">
+      <w:hyperlink r:id="rId73">
         <w:r>
           <w:rPr>
             <w:rStyle w:val="Hyperlink"/>
@@ -2725,8 +2833,8 @@
         <w:t xml:space="preserve">.</w:t>
       </w:r>
     </w:p>
-    <w:bookmarkEnd w:id="73"/>
-    <w:bookmarkStart w:id="75" w:name="ref-gopikrishnan2023"/>
+    <w:bookmarkEnd w:id="74"/>
+    <w:bookmarkStart w:id="76" w:name="ref-gopikrishnan2023"/>
     <w:p>
       <w:pPr>
         <w:pStyle w:val="Bibliography"/>
@@ -2782,7 +2890,7 @@
       <w:r>
         <w:t xml:space="preserve"> </w:t>
       </w:r>
-      <w:hyperlink r:id="rId74">
+      <w:hyperlink r:id="rId75">
         <w:r>
           <w:rPr>
             <w:rStyle w:val="Hyperlink"/>
@@ -2794,8 +2902,8 @@
         <w:t xml:space="preserve">.</w:t>
       </w:r>
     </w:p>
-    <w:bookmarkEnd w:id="75"/>
-    <w:bookmarkStart w:id="77" w:name="ref-huband2023"/>
+    <w:bookmarkEnd w:id="76"/>
+    <w:bookmarkStart w:id="78" w:name="ref-huband2023"/>
     <w:p>
       <w:pPr>
         <w:pStyle w:val="Bibliography"/>
@@ -2815,7 +2923,7 @@
       <w:r>
         <w:t xml:space="preserve"> </w:t>
       </w:r>
-      <w:hyperlink r:id="rId76">
+      <w:hyperlink r:id="rId77">
         <w:r>
           <w:rPr>
             <w:rStyle w:val="Hyperlink"/>
@@ -2827,8 +2935,8 @@
         <w:t xml:space="preserve">.</w:t>
       </w:r>
     </w:p>
-    <w:bookmarkEnd w:id="77"/>
-    <w:bookmarkStart w:id="79" w:name="ref-kobic2022"/>
+    <w:bookmarkEnd w:id="78"/>
+    <w:bookmarkStart w:id="80" w:name="ref-kobic2022"/>
     <w:p>
       <w:pPr>
         <w:pStyle w:val="Bibliography"/>
@@ -2848,7 +2956,7 @@
       <w:r>
         <w:t xml:space="preserve"> </w:t>
       </w:r>
-      <w:hyperlink r:id="rId78">
+      <w:hyperlink r:id="rId79">
         <w:r>
           <w:rPr>
             <w:rStyle w:val="Hyperlink"/>
@@ -2860,8 +2968,8 @@
         <w:t xml:space="preserve">.</w:t>
       </w:r>
     </w:p>
-    <w:bookmarkEnd w:id="79"/>
-    <w:bookmarkStart w:id="81" w:name="ref-wong2024"/>
+    <w:bookmarkEnd w:id="80"/>
+    <w:bookmarkStart w:id="82" w:name="ref-wong2024"/>
     <w:p>
       <w:pPr>
         <w:pStyle w:val="Bibliography"/>
@@ -2897,7 +3005,7 @@
       <w:r>
         <w:t xml:space="preserve"> </w:t>
       </w:r>
-      <w:hyperlink r:id="rId80">
+      <w:hyperlink r:id="rId81">
         <w:r>
           <w:rPr>
             <w:rStyle w:val="Hyperlink"/>
@@ -2909,8 +3017,8 @@
         <w:t xml:space="preserve">.</w:t>
       </w:r>
     </w:p>
-    <w:bookmarkEnd w:id="81"/>
-    <w:bookmarkStart w:id="83" w:name="ref-you2025"/>
+    <w:bookmarkEnd w:id="82"/>
+    <w:bookmarkStart w:id="84" w:name="ref-you2025"/>
     <w:p>
       <w:pPr>
         <w:pStyle w:val="Bibliography"/>
@@ -2930,7 +3038,7 @@
       <w:r>
         <w:t xml:space="preserve"> </w:t>
       </w:r>
-      <w:hyperlink r:id="rId82">
+      <w:hyperlink r:id="rId83">
         <w:r>
           <w:rPr>
             <w:rStyle w:val="Hyperlink"/>
@@ -2942,8 +3050,8 @@
         <w:t xml:space="preserve">.</w:t>
       </w:r>
     </w:p>
-    <w:bookmarkEnd w:id="83"/>
-    <w:bookmarkStart w:id="85" w:name="ref-bianco2022a"/>
+    <w:bookmarkEnd w:id="84"/>
+    <w:bookmarkStart w:id="86" w:name="ref-bianco2022a"/>
     <w:p>
       <w:pPr>
         <w:pStyle w:val="Bibliography"/>
@@ -2963,7 +3071,7 @@
       <w:r>
         <w:t xml:space="preserve"> </w:t>
       </w:r>
-      <w:hyperlink r:id="rId84">
+      <w:hyperlink r:id="rId85">
         <w:r>
           <w:rPr>
             <w:rStyle w:val="Hyperlink"/>
@@ -2975,8 +3083,8 @@
         <w:t xml:space="preserve">.</w:t>
       </w:r>
     </w:p>
-    <w:bookmarkEnd w:id="85"/>
-    <w:bookmarkStart w:id="87" w:name="ref-göpel2024"/>
+    <w:bookmarkEnd w:id="86"/>
+    <w:bookmarkStart w:id="88" w:name="ref-göpel2024"/>
     <w:p>
       <w:pPr>
         <w:pStyle w:val="Bibliography"/>
@@ -2996,7 +3104,7 @@
       <w:r>
         <w:t xml:space="preserve"> </w:t>
       </w:r>
-      <w:hyperlink r:id="rId86">
+      <w:hyperlink r:id="rId87">
         <w:r>
           <w:rPr>
             <w:rStyle w:val="Hyperlink"/>
@@ -3008,8 +3116,8 @@
         <w:t xml:space="preserve">.</w:t>
       </w:r>
     </w:p>
-    <w:bookmarkEnd w:id="87"/>
-    <w:bookmarkStart w:id="89" w:name="ref-boattini2023"/>
+    <w:bookmarkEnd w:id="88"/>
+    <w:bookmarkStart w:id="90" w:name="ref-boattini2023"/>
     <w:p>
       <w:pPr>
         <w:pStyle w:val="Bibliography"/>
@@ -3029,7 +3137,7 @@
       <w:r>
         <w:t xml:space="preserve"> </w:t>
       </w:r>
-      <w:hyperlink r:id="rId88">
+      <w:hyperlink r:id="rId89">
         <w:r>
           <w:rPr>
             <w:rStyle w:val="Hyperlink"/>
@@ -3041,8 +3149,8 @@
         <w:t xml:space="preserve">.</w:t>
       </w:r>
     </w:p>
-    <w:bookmarkEnd w:id="89"/>
-    <w:bookmarkStart w:id="91" w:name="ref-moon2023"/>
+    <w:bookmarkEnd w:id="90"/>
+    <w:bookmarkStart w:id="92" w:name="ref-moon2023"/>
     <w:p>
       <w:pPr>
         <w:pStyle w:val="Bibliography"/>
@@ -3062,7 +3170,7 @@
       <w:r>
         <w:t xml:space="preserve"> </w:t>
       </w:r>
-      <w:hyperlink r:id="rId90">
+      <w:hyperlink r:id="rId91">
         <w:r>
           <w:rPr>
             <w:rStyle w:val="Hyperlink"/>
@@ -3074,8 +3182,8 @@
         <w:t xml:space="preserve">.</w:t>
       </w:r>
     </w:p>
-    <w:bookmarkEnd w:id="91"/>
-    <w:bookmarkStart w:id="93" w:name="ref-daoud2023"/>
+    <w:bookmarkEnd w:id="92"/>
+    <w:bookmarkStart w:id="94" w:name="ref-daoud2023"/>
     <w:p>
       <w:pPr>
         <w:pStyle w:val="Bibliography"/>
@@ -3095,7 +3203,7 @@
       <w:r>
         <w:t xml:space="preserve"> </w:t>
       </w:r>
-      <w:hyperlink r:id="rId92">
+      <w:hyperlink r:id="rId93">
         <w:r>
           <w:rPr>
             <w:rStyle w:val="Hyperlink"/>
@@ -3107,8 +3215,8 @@
         <w:t xml:space="preserve">.</w:t>
       </w:r>
     </w:p>
-    <w:bookmarkEnd w:id="93"/>
-    <w:bookmarkStart w:id="95" w:name="ref-granata2025"/>
+    <w:bookmarkEnd w:id="94"/>
+    <w:bookmarkStart w:id="96" w:name="ref-granata2025"/>
     <w:p>
       <w:pPr>
         <w:pStyle w:val="Bibliography"/>
@@ -3128,7 +3236,7 @@
       <w:r>
         <w:t xml:space="preserve"> </w:t>
       </w:r>
-      <w:hyperlink r:id="rId94">
+      <w:hyperlink r:id="rId95">
         <w:r>
           <w:rPr>
             <w:rStyle w:val="Hyperlink"/>
@@ -3140,8 +3248,8 @@
         <w:t xml:space="preserve">.</w:t>
       </w:r>
     </w:p>
-    <w:bookmarkEnd w:id="95"/>
-    <w:bookmarkStart w:id="97" w:name="ref-ferretti2024"/>
+    <w:bookmarkEnd w:id="96"/>
+    <w:bookmarkStart w:id="98" w:name="ref-ferretti2024"/>
     <w:p>
       <w:pPr>
         <w:pStyle w:val="Bibliography"/>
@@ -3161,7 +3269,7 @@
       <w:r>
         <w:t xml:space="preserve"> </w:t>
       </w:r>
-      <w:hyperlink r:id="rId96">
+      <w:hyperlink r:id="rId97">
         <w:r>
           <w:rPr>
             <w:rStyle w:val="Hyperlink"/>
@@ -3173,8 +3281,8 @@
         <w:t xml:space="preserve">.</w:t>
       </w:r>
     </w:p>
-    <w:bookmarkEnd w:id="97"/>
-    <w:bookmarkStart w:id="98" w:name="ref-elhaj2024"/>
+    <w:bookmarkEnd w:id="98"/>
+    <w:bookmarkStart w:id="99" w:name="ref-elhaj2024"/>
     <w:p>
       <w:pPr>
         <w:pStyle w:val="Bibliography"/>
@@ -3205,8 +3313,8 @@
         <w:t xml:space="preserve">: A dynamic study. Abstracts of the 34th european congress of clinical microbiology &amp; infectious diseases (ECCMID), Barcelona, Spain: 2024.</w:t>
       </w:r>
     </w:p>
-    <w:bookmarkEnd w:id="98"/>
-    <w:bookmarkStart w:id="100" w:name="ref-schilling2024"/>
+    <w:bookmarkEnd w:id="99"/>
+    <w:bookmarkStart w:id="101" w:name="ref-schilling2024"/>
     <w:p>
       <w:pPr>
         <w:pStyle w:val="Bibliography"/>
@@ -3226,7 +3334,7 @@
       <w:r>
         <w:t xml:space="preserve"> </w:t>
       </w:r>
-      <w:hyperlink r:id="rId99">
+      <w:hyperlink r:id="rId100">
         <w:r>
           <w:rPr>
             <w:rStyle w:val="Hyperlink"/>
@@ -3238,8 +3346,8 @@
         <w:t xml:space="preserve">.</w:t>
       </w:r>
     </w:p>
-    <w:bookmarkEnd w:id="100"/>
-    <w:bookmarkStart w:id="102" w:name="ref-wang2023"/>
+    <w:bookmarkEnd w:id="101"/>
+    <w:bookmarkStart w:id="103" w:name="ref-wang2023"/>
     <w:p>
       <w:pPr>
         <w:pStyle w:val="Bibliography"/>
@@ -3259,7 +3367,7 @@
       <w:r>
         <w:t xml:space="preserve"> </w:t>
       </w:r>
-      <w:hyperlink r:id="rId101">
+      <w:hyperlink r:id="rId102">
         <w:r>
           <w:rPr>
             <w:rStyle w:val="Hyperlink"/>
@@ -3271,8 +3379,8 @@
         <w:t xml:space="preserve">.</w:t>
       </w:r>
     </w:p>
-    <w:bookmarkEnd w:id="102"/>
-    <w:bookmarkStart w:id="104" w:name="ref-biagi2020"/>
+    <w:bookmarkEnd w:id="103"/>
+    <w:bookmarkStart w:id="105" w:name="ref-biagi2020"/>
     <w:p>
       <w:pPr>
         <w:pStyle w:val="Bibliography"/>
@@ -3292,7 +3400,7 @@
       <w:r>
         <w:t xml:space="preserve"> </w:t>
       </w:r>
-      <w:hyperlink r:id="rId103">
+      <w:hyperlink r:id="rId104">
         <w:r>
           <w:rPr>
             <w:rStyle w:val="Hyperlink"/>
@@ -3304,8 +3412,8 @@
         <w:t xml:space="preserve">.</w:t>
       </w:r>
     </w:p>
-    <w:bookmarkEnd w:id="104"/>
-    <w:bookmarkStart w:id="106" w:name="ref-wang2022"/>
+    <w:bookmarkEnd w:id="105"/>
+    <w:bookmarkStart w:id="107" w:name="ref-wang2022"/>
     <w:p>
       <w:pPr>
         <w:pStyle w:val="Bibliography"/>
@@ -3325,7 +3433,7 @@
       <w:r>
         <w:t xml:space="preserve"> </w:t>
       </w:r>
-      <w:hyperlink r:id="rId105">
+      <w:hyperlink r:id="rId106">
         <w:r>
           <w:rPr>
             <w:rStyle w:val="Hyperlink"/>
@@ -3337,8 +3445,8 @@
         <w:t xml:space="preserve">.</w:t>
       </w:r>
     </w:p>
-    <w:bookmarkEnd w:id="106"/>
-    <w:bookmarkStart w:id="108" w:name="ref-ding2024"/>
+    <w:bookmarkEnd w:id="107"/>
+    <w:bookmarkStart w:id="109" w:name="ref-ding2024"/>
     <w:p>
       <w:pPr>
         <w:pStyle w:val="Bibliography"/>
@@ -3364,7 +3472,7 @@
       <w:r>
         <w:t xml:space="preserve"> </w:t>
       </w:r>
-      <w:hyperlink r:id="rId107">
+      <w:hyperlink r:id="rId108">
         <w:r>
           <w:rPr>
             <w:rStyle w:val="Hyperlink"/>
@@ -3376,8 +3484,8 @@
         <w:t xml:space="preserve">.</w:t>
       </w:r>
     </w:p>
-    <w:bookmarkEnd w:id="108"/>
-    <w:bookmarkStart w:id="110" w:name="ref-gill2023"/>
+    <w:bookmarkEnd w:id="109"/>
+    <w:bookmarkStart w:id="111" w:name="ref-gill2023"/>
     <w:p>
       <w:pPr>
         <w:pStyle w:val="Bibliography"/>
@@ -3397,7 +3505,7 @@
       <w:r>
         <w:t xml:space="preserve"> </w:t>
       </w:r>
-      <w:hyperlink r:id="rId109">
+      <w:hyperlink r:id="rId110">
         <w:r>
           <w:rPr>
             <w:rStyle w:val="Hyperlink"/>
@@ -3409,8 +3517,8 @@
         <w:t xml:space="preserve">.</w:t>
       </w:r>
     </w:p>
-    <w:bookmarkEnd w:id="110"/>
-    <w:bookmarkStart w:id="112" w:name="ref-dalfino2023"/>
+    <w:bookmarkEnd w:id="111"/>
+    <w:bookmarkStart w:id="113" w:name="ref-dalfino2023"/>
     <w:p>
       <w:pPr>
         <w:pStyle w:val="Bibliography"/>
@@ -3430,7 +3538,7 @@
       <w:r>
         <w:t xml:space="preserve"> </w:t>
       </w:r>
-      <w:hyperlink r:id="rId111">
+      <w:hyperlink r:id="rId112">
         <w:r>
           <w:rPr>
             <w:rStyle w:val="Hyperlink"/>
@@ -3442,8 +3550,8 @@
         <w:t xml:space="preserve">.</w:t>
       </w:r>
     </w:p>
-    <w:bookmarkEnd w:id="112"/>
-    <w:bookmarkStart w:id="114" w:name="ref-falcone2022"/>
+    <w:bookmarkEnd w:id="113"/>
+    <w:bookmarkStart w:id="115" w:name="ref-falcone2022"/>
     <w:p>
       <w:pPr>
         <w:pStyle w:val="Bibliography"/>
@@ -3463,7 +3571,7 @@
       <w:r>
         <w:t xml:space="preserve"> </w:t>
       </w:r>
-      <w:hyperlink r:id="rId113">
+      <w:hyperlink r:id="rId114">
         <w:r>
           <w:rPr>
             <w:rStyle w:val="Hyperlink"/>
@@ -3475,8 +3583,8 @@
         <w:t xml:space="preserve">.</w:t>
       </w:r>
     </w:p>
-    <w:bookmarkEnd w:id="114"/>
-    <w:bookmarkStart w:id="116" w:name="ref-mazzitelli2023"/>
+    <w:bookmarkEnd w:id="115"/>
+    <w:bookmarkStart w:id="117" w:name="ref-mazzitelli2023"/>
     <w:p>
       <w:pPr>
         <w:pStyle w:val="Bibliography"/>
@@ -3496,7 +3604,7 @@
       <w:r>
         <w:t xml:space="preserve"> </w:t>
       </w:r>
-      <w:hyperlink r:id="rId115">
+      <w:hyperlink r:id="rId116">
         <w:r>
           <w:rPr>
             <w:rStyle w:val="Hyperlink"/>
@@ -3508,8 +3616,8 @@
         <w:t xml:space="preserve">.</w:t>
       </w:r>
     </w:p>
-    <w:bookmarkEnd w:id="116"/>
-    <w:bookmarkStart w:id="118" w:name="ref-russo2024"/>
+    <w:bookmarkEnd w:id="117"/>
+    <w:bookmarkStart w:id="119" w:name="ref-russo2024"/>
     <w:p>
       <w:pPr>
         <w:pStyle w:val="Bibliography"/>
@@ -3529,7 +3637,7 @@
       <w:r>
         <w:t xml:space="preserve"> </w:t>
       </w:r>
-      <w:hyperlink r:id="rId117">
+      <w:hyperlink r:id="rId118">
         <w:r>
           <w:rPr>
             <w:rStyle w:val="Hyperlink"/>
@@ -3541,8 +3649,8 @@
         <w:t xml:space="preserve">.</w:t>
       </w:r>
     </w:p>
-    <w:bookmarkEnd w:id="118"/>
-    <w:bookmarkStart w:id="120" w:name="ref-bavaro2023"/>
+    <w:bookmarkEnd w:id="119"/>
+    <w:bookmarkStart w:id="121" w:name="ref-bavaro2023"/>
     <w:p>
       <w:pPr>
         <w:pStyle w:val="Bibliography"/>
@@ -3562,7 +3670,7 @@
       <w:r>
         <w:t xml:space="preserve"> </w:t>
       </w:r>
-      <w:hyperlink r:id="rId119">
+      <w:hyperlink r:id="rId120">
         <w:r>
           <w:rPr>
             <w:rStyle w:val="Hyperlink"/>
@@ -3574,8 +3682,8 @@
         <w:t xml:space="preserve">.</w:t>
       </w:r>
     </w:p>
-    <w:bookmarkEnd w:id="120"/>
-    <w:bookmarkStart w:id="122" w:name="ref-piccica2023"/>
+    <w:bookmarkEnd w:id="121"/>
+    <w:bookmarkStart w:id="123" w:name="ref-piccica2023"/>
     <w:p>
       <w:pPr>
         <w:pStyle w:val="Bibliography"/>
@@ -3595,7 +3703,7 @@
       <w:r>
         <w:t xml:space="preserve"> </w:t>
       </w:r>
-      <w:hyperlink r:id="rId121">
+      <w:hyperlink r:id="rId122">
         <w:r>
           <w:rPr>
             <w:rStyle w:val="Hyperlink"/>
@@ -3607,8 +3715,8 @@
         <w:t xml:space="preserve">.</w:t>
       </w:r>
     </w:p>
-    <w:bookmarkEnd w:id="122"/>
-    <w:bookmarkStart w:id="124" w:name="ref-gavaghan2023"/>
+    <w:bookmarkEnd w:id="123"/>
+    <w:bookmarkStart w:id="125" w:name="ref-gavaghan2023"/>
     <w:p>
       <w:pPr>
         <w:pStyle w:val="Bibliography"/>
@@ -3628,7 +3736,7 @@
       <w:r>
         <w:t xml:space="preserve"> </w:t>
       </w:r>
-      <w:hyperlink r:id="rId123">
+      <w:hyperlink r:id="rId124">
         <w:r>
           <w:rPr>
             <w:rStyle w:val="Hyperlink"/>
@@ -3640,8 +3748,8 @@
         <w:t xml:space="preserve">.</w:t>
       </w:r>
     </w:p>
-    <w:bookmarkEnd w:id="124"/>
-    <w:bookmarkStart w:id="126" w:name="ref-frattari2024"/>
+    <w:bookmarkEnd w:id="125"/>
+    <w:bookmarkStart w:id="127" w:name="ref-frattari2024"/>
     <w:p>
       <w:pPr>
         <w:pStyle w:val="Bibliography"/>
@@ -3670,7 +3778,7 @@
       <w:r>
         <w:t xml:space="preserve"> </w:t>
       </w:r>
-      <w:hyperlink r:id="rId125">
+      <w:hyperlink r:id="rId126">
         <w:r>
           <w:rPr>
             <w:rStyle w:val="Hyperlink"/>
@@ -3682,8 +3790,8 @@
         <w:t xml:space="preserve">.</w:t>
       </w:r>
     </w:p>
-    <w:bookmarkEnd w:id="126"/>
-    <w:bookmarkStart w:id="128" w:name="ref-oliva2024"/>
+    <w:bookmarkEnd w:id="127"/>
+    <w:bookmarkStart w:id="129" w:name="ref-oliva2024"/>
     <w:p>
       <w:pPr>
         <w:pStyle w:val="Bibliography"/>
@@ -3703,7 +3811,7 @@
       <w:r>
         <w:t xml:space="preserve"> </w:t>
       </w:r>
-      <w:hyperlink r:id="rId127">
+      <w:hyperlink r:id="rId128">
         <w:r>
           <w:rPr>
             <w:rStyle w:val="Hyperlink"/>
@@ -3715,8 +3823,8 @@
         <w:t xml:space="preserve">.</w:t>
       </w:r>
     </w:p>
-    <w:bookmarkEnd w:id="128"/>
-    <w:bookmarkStart w:id="130" w:name="ref-elghali2024"/>
+    <w:bookmarkEnd w:id="129"/>
+    <w:bookmarkStart w:id="131" w:name="ref-elghali2024"/>
     <w:p>
       <w:pPr>
         <w:pStyle w:val="Bibliography"/>
@@ -3736,7 +3844,7 @@
       <w:r>
         <w:t xml:space="preserve"> </w:t>
       </w:r>
-      <w:hyperlink r:id="rId129">
+      <w:hyperlink r:id="rId130">
         <w:r>
           <w:rPr>
             <w:rStyle w:val="Hyperlink"/>
@@ -3748,8 +3856,8 @@
         <w:t xml:space="preserve">.</w:t>
       </w:r>
     </w:p>
-    <w:bookmarkEnd w:id="130"/>
-    <w:bookmarkStart w:id="132" w:name="ref-clancy2024"/>
+    <w:bookmarkEnd w:id="131"/>
+    <w:bookmarkStart w:id="133" w:name="ref-clancy2024"/>
     <w:p>
       <w:pPr>
         <w:pStyle w:val="Bibliography"/>
@@ -3769,7 +3877,7 @@
       <w:r>
         <w:t xml:space="preserve"> </w:t>
       </w:r>
-      <w:hyperlink r:id="rId131">
+      <w:hyperlink r:id="rId132">
         <w:r>
           <w:rPr>
             <w:rStyle w:val="Hyperlink"/>
@@ -3781,8 +3889,8 @@
         <w:t xml:space="preserve">.</w:t>
       </w:r>
     </w:p>
-    <w:bookmarkEnd w:id="132"/>
-    <w:bookmarkStart w:id="134" w:name="ref-giannella2023"/>
+    <w:bookmarkEnd w:id="133"/>
+    <w:bookmarkStart w:id="135" w:name="ref-giannella2023"/>
     <w:p>
       <w:pPr>
         <w:pStyle w:val="Bibliography"/>
@@ -3802,7 +3910,7 @@
       <w:r>
         <w:t xml:space="preserve"> </w:t>
       </w:r>
-      <w:hyperlink r:id="rId133">
+      <w:hyperlink r:id="rId134">
         <w:r>
           <w:rPr>
             <w:rStyle w:val="Hyperlink"/>
@@ -3814,8 +3922,8 @@
         <w:t xml:space="preserve">.</w:t>
       </w:r>
     </w:p>
-    <w:bookmarkEnd w:id="134"/>
-    <w:bookmarkStart w:id="136" w:name="ref-palermo2023"/>
+    <w:bookmarkEnd w:id="135"/>
+    <w:bookmarkStart w:id="137" w:name="ref-palermo2023"/>
     <w:p>
       <w:pPr>
         <w:pStyle w:val="Bibliography"/>
@@ -3835,7 +3943,7 @@
       <w:r>
         <w:t xml:space="preserve"> </w:t>
       </w:r>
-      <w:hyperlink r:id="rId135">
+      <w:hyperlink r:id="rId136">
         <w:r>
           <w:rPr>
             <w:rStyle w:val="Hyperlink"/>
@@ -3847,8 +3955,8 @@
         <w:t xml:space="preserve">.</w:t>
       </w:r>
     </w:p>
-    <w:bookmarkEnd w:id="136"/>
-    <w:bookmarkStart w:id="138" w:name="ref-buonomo2024"/>
+    <w:bookmarkEnd w:id="137"/>
+    <w:bookmarkStart w:id="139" w:name="ref-buonomo2024"/>
     <w:p>
       <w:pPr>
         <w:pStyle w:val="Bibliography"/>
@@ -3868,7 +3976,7 @@
       <w:r>
         <w:t xml:space="preserve"> </w:t>
       </w:r>
-      <w:hyperlink r:id="rId137">
+      <w:hyperlink r:id="rId138">
         <w:r>
           <w:rPr>
             <w:rStyle w:val="Hyperlink"/>
@@ -3880,8 +3988,8 @@
         <w:t xml:space="preserve">.</w:t>
       </w:r>
     </w:p>
-    <w:bookmarkEnd w:id="138"/>
-    <w:bookmarkStart w:id="140" w:name="ref-giacobbe2024"/>
+    <w:bookmarkEnd w:id="139"/>
+    <w:bookmarkStart w:id="141" w:name="ref-giacobbe2024"/>
     <w:p>
       <w:pPr>
         <w:pStyle w:val="Bibliography"/>
@@ -3901,7 +4009,7 @@
       <w:r>
         <w:t xml:space="preserve"> </w:t>
       </w:r>
-      <w:hyperlink r:id="rId139">
+      <w:hyperlink r:id="rId140">
         <w:r>
           <w:rPr>
             <w:rStyle w:val="Hyperlink"/>
@@ -3913,8 +4021,8 @@
         <w:t xml:space="preserve">.</w:t>
       </w:r>
     </w:p>
-    <w:bookmarkEnd w:id="140"/>
-    <w:bookmarkStart w:id="142" w:name="ref-bonnin2022"/>
+    <w:bookmarkEnd w:id="141"/>
+    <w:bookmarkStart w:id="143" w:name="ref-bonnin2022"/>
     <w:p>
       <w:pPr>
         <w:pStyle w:val="Bibliography"/>
@@ -3934,7 +4042,7 @@
       <w:r>
         <w:t xml:space="preserve"> </w:t>
       </w:r>
-      <w:hyperlink r:id="rId141">
+      <w:hyperlink r:id="rId142">
         <w:r>
           <w:rPr>
             <w:rStyle w:val="Hyperlink"/>
@@ -3946,8 +4054,8 @@
         <w:t xml:space="preserve">.</w:t>
       </w:r>
     </w:p>
-    <w:bookmarkEnd w:id="142"/>
-    <w:bookmarkStart w:id="143" w:name="ref-hara2025b"/>
+    <w:bookmarkEnd w:id="143"/>
+    <w:bookmarkStart w:id="144" w:name="ref-hara2025b"/>
     <w:p>
       <w:pPr>
         <w:pStyle w:val="Bibliography"/>
@@ -3999,7 +4107,7 @@
       <w:r>
         <w:t xml:space="preserve"> </w:t>
       </w:r>
-      <w:hyperlink r:id="rId62">
+      <w:hyperlink r:id="rId63">
         <w:r>
           <w:rPr>
             <w:rStyle w:val="Hyperlink"/>
@@ -4011,8 +4119,8 @@
         <w:t xml:space="preserve">.</w:t>
       </w:r>
     </w:p>
-    <w:bookmarkEnd w:id="143"/>
-    <w:bookmarkStart w:id="145" w:name="ref-russo2023"/>
+    <w:bookmarkEnd w:id="144"/>
+    <w:bookmarkStart w:id="146" w:name="ref-russo2023"/>
     <w:p>
       <w:pPr>
         <w:pStyle w:val="Bibliography"/>
@@ -4032,7 +4140,7 @@
       <w:r>
         <w:t xml:space="preserve"> </w:t>
       </w:r>
-      <w:hyperlink r:id="rId144">
+      <w:hyperlink r:id="rId145">
         <w:r>
           <w:rPr>
             <w:rStyle w:val="Hyperlink"/>
@@ -4044,10 +4152,10 @@
         <w:t xml:space="preserve">.</w:t>
       </w:r>
     </w:p>
-    <w:bookmarkEnd w:id="145"/>
     <w:bookmarkEnd w:id="146"/>
     <w:bookmarkEnd w:id="147"/>
     <w:bookmarkEnd w:id="148"/>
+    <w:bookmarkEnd w:id="149"/>
     <w:sectPr/>
   </w:body>
 </w:document>

</xml_diff>

<commit_message>
Alessia's revision dell'8 Gennaio 2026
</commit_message>
<xml_diff>
--- a/Main.docx
+++ b/Main.docx
@@ -250,20 +250,7 @@
         <w:pStyle w:val="FirstParagraph"/>
       </w:pPr>
       <w:r>
-        <w:t xml:space="preserve">Cefiderocol is a novel siderophore–cephalosporin that has emerged as a promising agent against multidrug-resistant Gram-negative bacteria (MDR-GNB), including carbapenem-resistant</w:t>
-      </w:r>
-      <w:r>
-        <w:t xml:space="preserve"> </w:t>
-      </w:r>
-      <w:r>
-        <w:rPr>
-          <w:i/>
-          <w:iCs/>
-        </w:rPr>
-        <w:t xml:space="preserve">Enterobacterales</w:t>
-      </w:r>
-      <w:r>
-        <w:t xml:space="preserve">,</w:t>
+        <w:t xml:space="preserve">Cefiderocol is a novel siderophore–cephalosporin that has emerged as a promising agent against multidrug-resistant Gram-negative bacteria (MDR-GNB), including carbapenem-resistant (CR) Enterobacterales,</w:t>
       </w:r>
       <w:r>
         <w:t xml:space="preserve"> </w:t>
@@ -318,7 +305,7 @@
         <w:t xml:space="preserve">[3,4]</w:t>
       </w:r>
       <w:r>
-        <w:t xml:space="preserve">. The 2024 Infectious Diseases Society of America (IDSA) guidance suggests the use of cefiderocol as an alternative agent for CRAB infections, specifically for cases refractory to other treatments or when patients cannot tolerate other options, always within a combination regimen, on the basis that there is insufficient evidence that supports the effectiveness of any single molecule when used alone. Conversely, the 2022  European Society of Clinical Microbiology and Infectious Diseases (ESCMID) guidelines conditionally recommend against the use of cefiderocol for CRAB infections, mainly on the basis of results of a single study showing increased mortality in patients receiving cefiderocol compared to those receiving the best available treatment</w:t>
+        <w:t xml:space="preserve">. The 2024 Infectious Diseases Society of America (IDSA) guidance suggests the use of cefiderocol as an alternative agent for CRAB infections, specifically for cases refractory to other treatments or when patients cannot tolerate other options, always within a combination regimen, on the basis that there is insufficient evidence that supports the effectiveness of any single molecule when used alone. Conversely, the 2022  European Society of Clinical Microbiology and Infectious Diseases (ESCMID) guidelines conditionally recommend against the use of cefiderocol for CRAB infections, mainly on the basis of results of a single randomised study showing increased mortality in patients receiving cefiderocol compared to those receiving the best available treatment</w:t>
       </w:r>
       <w:r>
         <w:t xml:space="preserve"> </w:t>
@@ -335,7 +322,7 @@
         <w:pStyle w:val="BodyText"/>
       </w:pPr>
       <w:r>
-        <w:t xml:space="preserve">The 2019 COHERENCE survey, involving 1012 experts worldwide, identified the intent to improve efficacy (81% of respondents) and to prevent resistance (51% of respondents) as the main reasons for the use of combination therapy in the treatment of CR-GNB infections, although many experts acknowledged the poor quality of supporting data and the lack of standardization of regimens</w:t>
+        <w:t xml:space="preserve">The 2019 COHERENCE survey, involving 1012 experts worldwide, identified the intent to improve efficacy (81% of respondents) and to prevent resistance (51% of respondents) as the main reasons for the use of combination therapy in the treatment of CR-GNB infections, although many experts acknowledged the poor quality of supporting data and the lack of standardisation of regimens</w:t>
       </w:r>
       <w:r>
         <w:t xml:space="preserve"> </w:t>
@@ -344,7 +331,7 @@
         <w:t xml:space="preserve">[5]</w:t>
       </w:r>
       <w:r>
-        <w:t xml:space="preserve">. Similar findings emerged from the CLEARER 2023 global survey, focusing on cefiderocol perception and prescribing attitudes, in which combination therapy was frequently preferred for CRAB and MBL-producing GNB infections, particularly to minimise resistance development and in the case of critical illness (personal data, not shown).</w:t>
+        <w:t xml:space="preserve">. Similar findings emerged from the CLEARER 2023 global survey, focusing on cefiderocol perception and prescribing attitudes, in which combination therapy was frequently preferred for CRAB and MBL-producing GNB infections, particularly to minimise resistance development and in the case of critical illness (personal data, under publication).</w:t>
       </w:r>
     </w:p>
     <w:p>
@@ -352,7 +339,7 @@
         <w:pStyle w:val="BodyText"/>
       </w:pPr>
       <w:r>
-        <w:t xml:space="preserve">This systematic review aims to assess the efficacy of cefiderocol-based combination therapy compared with monotherapy in treating carbapenem-resistant Gram-negative bacterial infections. Evidence is synthesized across</w:t>
+        <w:t xml:space="preserve">This systematic review aims to evaluates the efficacy of cefiderocol-based combination therapy compared with monotherapy in treatingCR-GNB infections. Evidence is synthesised across</w:t>
       </w:r>
       <w:r>
         <w:t xml:space="preserve"> </w:t>
@@ -415,7 +402,31 @@
         <w:pStyle w:val="FirstParagraph"/>
       </w:pPr>
       <w:r>
-        <w:t xml:space="preserve">A Medline-based search was conducted from 1st of January 2015 until 31st of January 2025 using</w:t>
+        <w:t xml:space="preserve">A Medline-based search was conducted from 1</w:t>
+      </w:r>
+      <w:r>
+        <w:rPr>
+          <w:vertAlign w:val="superscript"/>
+        </w:rPr>
+        <w:t xml:space="preserve">st</w:t>
+      </w:r>
+      <w:r>
+        <w:t xml:space="preserve"> </w:t>
+      </w:r>
+      <w:r>
+        <w:t xml:space="preserve">of January 2015 until 31</w:t>
+      </w:r>
+      <w:r>
+        <w:rPr>
+          <w:vertAlign w:val="superscript"/>
+        </w:rPr>
+        <w:t xml:space="preserve">st</w:t>
+      </w:r>
+      <w:r>
+        <w:t xml:space="preserve"> </w:t>
+      </w:r>
+      <w:r>
+        <w:t xml:space="preserve">of January 2025 using</w:t>
       </w:r>
       <w:r>
         <w:t xml:space="preserve"> </w:t>
@@ -452,7 +463,23 @@
         <w:t xml:space="preserve">in vivo, in vitro</w:t>
       </w:r>
       <w:r>
-        <w:t xml:space="preserve">, and clinical studies on humans reporting data on cefiderocol as part of combination regimens. Only studies published in the English language were included. The screening of papers was conducted independently by three authors (Ma.Mo., J.DC, and R.S.) and disagreements were addressed by involving a third reviewer (E.R. or Ma.Me.). If eligibility could not be determined, the full article was retrieved. References of reviews and original publications were hand searched for further eligible studies.For in vitro studies, an additional web-based search of abstracts presented at the annual European Congress of Clinical Microbiology and Infectious Diseases (ECCMID) and IDWeek was conducted by systematically screening the ESCMID eLibrary and the Open Forum Infectious Diseases library, respectively, over the same period. All</w:t>
+        <w:t xml:space="preserve">, and clinical studies on humans reporting data on cefiderocol as part of combination regimens. Only studies published in the English language were included. The screening process was conducted independently by three authors (Ma.Mo., J.DC, and R.S.) and disagreements were addressed by involving a third reviewer (E.R. or Ma.Me.). If eligibility could not be determined, the full article was retrieved. References of reviews and original publications were hand searched for further eligible studies.For</w:t>
+      </w:r>
+      <w:r>
+        <w:t xml:space="preserve"> </w:t>
+      </w:r>
+      <w:r>
+        <w:rPr>
+          <w:i/>
+          <w:iCs/>
+        </w:rPr>
+        <w:t xml:space="preserve">in vitro</w:t>
+      </w:r>
+      <w:r>
+        <w:t xml:space="preserve"> </w:t>
+      </w:r>
+      <w:r>
+        <w:t xml:space="preserve">studies, an additional web-based search of abstracts presented at the annual European Congress of Clinical Microbiology and Infectious Diseases (ECCMID) and IDWeek was conducted by systematically screening the ESCMID eLibrary and the Open Forum Infectious Diseases library, respectively, over the same period. All</w:t>
       </w:r>
       <w:r>
         <w:t xml:space="preserve"> </w:t>
@@ -492,7 +519,7 @@
         <w:pStyle w:val="BodyText"/>
       </w:pPr>
       <w:r>
-        <w:t xml:space="preserve">Regarding human studies, randomized trials, observational comparative studies, and non-comparative cohort studies were included, provided that they reported on cefiderocol-based combination therapy. Case reports and case series with fewer than 10 patients were excluded.</w:t>
+        <w:t xml:space="preserve">Regarding human studies, randomised trials, observational comparative studies, and non-comparative cohort studies were included, provided that they reported on cefiderocol-based combination therapy. Case reports and case series with fewer than ten patients were excluded.</w:t>
       </w:r>
     </w:p>
     <w:bookmarkEnd w:id="22"/>
@@ -589,7 +616,7 @@
         <w:pStyle w:val="FirstParagraph"/>
       </w:pPr>
       <w:r>
-        <w:t xml:space="preserve">Two independent reviewers (Ma.Mo. and Ma.Me.) assessed the study quality using two different scores according to the study design</w:t>
+        <w:t xml:space="preserve">Two independent reviewers (Ma.Mo. and Ma.Me.) assessed the study quality using two different tools according to the study design</w:t>
       </w:r>
       <w:r>
         <w:rPr>
@@ -602,7 +629,7 @@
         <w:t xml:space="preserve"> </w:t>
       </w:r>
       <w:r>
-        <w:t xml:space="preserve">Cochrane Risk of Bias tool for randomized trials and the Newcastle-Ottawa Scale for observational cohort studies.</w:t>
+        <w:t xml:space="preserve">Cochrane Risk of Bias tool for randomised trials and the Newcastle-Ottawa Scale for observational cohort studies.</w:t>
       </w:r>
     </w:p>
     <w:bookmarkEnd w:id="24"/>
@@ -736,7 +763,7 @@
         <w:pStyle w:val="FirstParagraph"/>
       </w:pPr>
       <w:r>
-        <w:t xml:space="preserve">A total of 34 studies were included, 11 of them with ≥30 isolates and 20 with cefiderocol-resistant isolates. Eighteen of them included combinations with avibactam and 7 with sulbactam, whereas xeruborbactam and meropenem were the molecules evaluated with more isolates, 325 and 274, respectively. Four methods were used: time-kill assays (12 studies), checkerboard analysis (13), broth microdilution (9), and gradient diffusion strip crossing (7), with 9 studies employing ≥1 method.</w:t>
+        <w:t xml:space="preserve">A total of 34 studies were included, 11 of them with ≥30 isolates and 20 with cefiderocol-resistant isolates. Eighteen of them included combinations with avibactam and seven with sulbactam, whereas xeruborbactam and meropenem were the most frequent companion molecules(325 and 274, respectively). Four methods were used to assess synergism: time-kill assays (12 studies), checkerboard analysis (13), broth microdilution (nine), and gradient diffusion strip crossing (seven), with nine studies employing ≥1 method.</w:t>
       </w:r>
     </w:p>
     <w:p>
@@ -800,7 +827,7 @@
         <w:t xml:space="preserve">[9]</w:t>
       </w:r>
       <w:r>
-        <w:t xml:space="preserve">. Cefiderocol-sulbactam enhanced cefiderocol activity in 6 GNB</w:t>
+        <w:t xml:space="preserve">. Cefiderocol-sulbactam enhanced cefiderocol activity in six GNB</w:t>
       </w:r>
       <w:r>
         <w:t xml:space="preserve"> </w:t>
@@ -812,7 +839,7 @@
         <w:t xml:space="preserve"> </w:t>
       </w:r>
       <w:r>
-        <w:t xml:space="preserve">and positive interaction but no synergy was found for glycine in 10 GNB</w:t>
+        <w:t xml:space="preserve">and positive interaction but no synergy was observed for glycine in ten GNB</w:t>
       </w:r>
       <w:r>
         <w:t xml:space="preserve"> </w:t>
@@ -821,7 +848,7 @@
         <w:t xml:space="preserve">[11]</w:t>
       </w:r>
       <w:r>
-        <w:t xml:space="preserve">.  Zidebactam, another BLI, was found synergistic in</w:t>
+        <w:t xml:space="preserve">.  Zidebactam, another beta-lactamase inibhitor (BLI), was found synergistic in</w:t>
       </w:r>
       <w:r>
         <w:t xml:space="preserve"> </w:t>
@@ -1005,7 +1032,7 @@
         <w:pStyle w:val="BodyText"/>
       </w:pPr>
       <w:r>
-        <w:t xml:space="preserve">Among β-lactams, cefiderocol synergism with meropenem was demonstrated in CRAB but was not reported in other three studies</w:t>
+        <w:t xml:space="preserve">Among β-lactams, cefiderocol synergism with meropenem was demonstrated in one study but was not reported in other three studies</w:t>
       </w:r>
       <w:r>
         <w:t xml:space="preserve"> </w:t>
@@ -1014,7 +1041,7 @@
         <w:t xml:space="preserve">[6,9,16,17]</w:t>
       </w:r>
       <w:r>
-        <w:t xml:space="preserve">. Avibactam and sulbactam were found synergistic in 2 cefiderocol-resistant PER-producing isolates, but not tazobactam, avibactam, vaborbactam, or relebactam in 7 OXA-carbapenemase-producing isolates</w:t>
+        <w:t xml:space="preserve">. Avibactam and sulbactam were found synergistic in two cefiderocol-resistant PER-producing isolates, but not tazobactam, avibactam, vaborbactam, or relebactam in seven OXA-carbapenemase-producing isolates</w:t>
       </w:r>
       <w:r>
         <w:t xml:space="preserve"> </w:t>
@@ -1084,7 +1111,7 @@
         <w:t xml:space="preserve">[22]</w:t>
       </w:r>
       <w:r>
-        <w:t xml:space="preserve">. In another study, only the cefiderocol-sulbactam-tigecycline combination reached synergy in an extensively drug-resistant (XDR)</w:t>
+        <w:t xml:space="preserve">. In another study, only the cefiderocol-sulbactam-tigecycline combination achieved synergy in an extensively drug-resistant (XDR)</w:t>
       </w:r>
       <w:r>
         <w:t xml:space="preserve"> </w:t>
@@ -1100,7 +1127,7 @@
         <w:t xml:space="preserve"> </w:t>
       </w:r>
       <w:r>
-        <w:t xml:space="preserve">strain from a patient with VAP</w:t>
+        <w:t xml:space="preserve">strain from a patient with ventilator associated pneumonia (VAP)</w:t>
       </w:r>
       <w:r>
         <w:t xml:space="preserve"> </w:t>
@@ -1197,7 +1224,7 @@
           <w:i/>
           <w:iCs/>
         </w:rPr>
-        <w:t xml:space="preserve">E. cloacae</w:t>
+        <w:t xml:space="preserve">Enterobacter cloacae</w:t>
       </w:r>
       <w:r>
         <w:t xml:space="preserve"> </w:t>
@@ -1230,7 +1257,7 @@
           <w:i/>
           <w:iCs/>
         </w:rPr>
-        <w:t xml:space="preserve">K. pneumoniae</w:t>
+        <w:t xml:space="preserve">Klebsiella pneumoniae</w:t>
       </w:r>
       <w:r>
         <w:t xml:space="preserve">, synergy with avibactam was demonstrated in different experiments including KPC and NDM-producers</w:t>
@@ -1254,7 +1281,7 @@
         <w:t xml:space="preserve">[30]</w:t>
       </w:r>
       <w:r>
-        <w:t xml:space="preserve">. However, cefiderocol activity was not improved by the addition of avibactam alone but only when aztreonam or dipicolinic acid was also added in 1 isolate producing NDM-1, OXA-232 and CTX-M-15 and with a mutation in catecholate-siderophore receptor . Relebactam and vaborbactam were found synergic in 18 KPC-producers</w:t>
+        <w:t xml:space="preserve">. However, cefiderocol activity was not improved by the addition of avibactam alone but only when aztreonam or dipicolinic acid was also added in one isolate producing NDM-1, OXA-232 and CTX-M-15 and with a mutation in catecholate-siderophore receptor . Relebactam and vaborbactam were found synergic in 18 KPC-producers</w:t>
       </w:r>
       <w:r>
         <w:t xml:space="preserve"> </w:t>
@@ -1263,7 +1290,7 @@
         <w:t xml:space="preserve">[26]</w:t>
       </w:r>
       <w:r>
-        <w:t xml:space="preserve">, and synergy with meropenem was demonstrated in one KPC-producer, but was not confirmed for amikacin</w:t>
+        <w:t xml:space="preserve">, and synergy with meropenem was demonstrated in one KPC-producer, but it was not confirmed for amikacin</w:t>
       </w:r>
       <w:r>
         <w:t xml:space="preserve"> </w:t>
@@ -1296,7 +1323,7 @@
         <w:pStyle w:val="FirstParagraph"/>
       </w:pPr>
       <w:r>
-        <w:t xml:space="preserve">No synergy was shown for avibactam, vaborbactam, or tazobactam in 1 MBL-producer, but it was found for relebactam in this isolate</w:t>
+        <w:t xml:space="preserve">No synergy was shown for avibactam, vaborbactam, or tazobactam in one MBL-producer, but it was found for relebactam in this isolate</w:t>
       </w:r>
       <w:r>
         <w:t xml:space="preserve"> </w:t>
@@ -1317,7 +1344,7 @@
         <w:t xml:space="preserve">[28,31]</w:t>
       </w:r>
       <w:r>
-        <w:t xml:space="preserve">. Cotreatment with imipenem resulted in synergistic bactericidal activity in 5 isolates</w:t>
+        <w:t xml:space="preserve">. Cotreatment with imipenem resulted in synergistic bactericidal activity in five isolates</w:t>
       </w:r>
       <w:r>
         <w:t xml:space="preserve"> </w:t>
@@ -1326,10 +1353,7 @@
         <w:t xml:space="preserve">[32]</w:t>
       </w:r>
       <w:r>
-        <w:t xml:space="preserve"> </w:t>
-      </w:r>
-      <w:r>
-        <w:t xml:space="preserve">but no synergy for meropenem or amikacin was found in one VIM-producer</w:t>
+        <w:t xml:space="preserve">; however, no synergy for meropenem or amikacin was found in one VIM-producer</w:t>
       </w:r>
       <w:r>
         <w:t xml:space="preserve"> </w:t>
@@ -1338,7 +1362,7 @@
         <w:t xml:space="preserve">[6]</w:t>
       </w:r>
       <w:r>
-        <w:t xml:space="preserve">. However, colistin significantly improved cefiderocol efficacy against biofilms in 2 isolates in an</w:t>
+        <w:t xml:space="preserve">. Colistin significantly improved cefiderocol efficacy against biofilms in two isolates in an</w:t>
       </w:r>
       <w:r>
         <w:t xml:space="preserve"> </w:t>
@@ -1363,7 +1387,7 @@
         <w:t xml:space="preserve">[33]</w:t>
       </w:r>
       <w:r>
-        <w:t xml:space="preserve">. Vancomycin addition to cefiderocol was indifferent in 2 isolates</w:t>
+        <w:t xml:space="preserve">. Vancomycin addition to cefiderocol was indifferent in two isolates</w:t>
       </w:r>
       <w:r>
         <w:t xml:space="preserve"> </w:t>
@@ -1375,7 +1399,7 @@
         <w:t xml:space="preserve"> </w:t>
       </w:r>
       <w:r>
-        <w:t xml:space="preserve">and colloidal bismuth citrate showed synergism, confirmed in a murine acute pneumonia model, and increased cefiderocol efficacy against biofilm formation, restored susceptibility in a cefiderocol-resistant isolate and significantly increased survival rate and decreased the bacterial load</w:t>
+        <w:t xml:space="preserve">and colloidal bismuth citrate (CBS) showed synergism, confirmed in a murine acute pneumonia model, and increased cefiderocol efficacy against biofilm formation, restored susceptibility in a cefiderocol-resistant isolate and significantly increased survival rate and decreased the bacterial load</w:t>
       </w:r>
       <w:r>
         <w:t xml:space="preserve"> </w:t>
@@ -1589,7 +1613,7 @@
         <w:t xml:space="preserve">et al</w:t>
       </w:r>
       <w:r>
-        <w:t xml:space="preserve">. verified the cefiderocol-eravacycline bacterial cell reduction in a neutropenic murine thigh-infection model</w:t>
+        <w:t xml:space="preserve">. verified the cefiderocol-eravacycline bacterial cell reduction in a neutropenic murine thigh-infection</w:t>
       </w:r>
       <w:r>
         <w:t xml:space="preserve"> </w:t>
@@ -1653,7 +1677,7 @@
         <w:t xml:space="preserve"> </w:t>
       </w:r>
       <w:r>
-        <w:t xml:space="preserve">complex isolates using human-simulated regimens in a murine thigh infection model. The isolates were classified according to cefiderocol MICs (3 had MIC of 2 mg/L, 2 of 8 mg/L, and 10 of ≥ 32 mg/L) and some included VEB and PER β-lactamases. When cefiderocol was combined with ceftazidime-avibactam or ampicillin-sulbactam in isolates that were cefiderocol- and ceftazidime-avibactam-resistant, mean log</w:t>
+        <w:t xml:space="preserve">complex isolates using human-simulated regimens in a murine thigh infection model. The isolates were classified according to cefiderocol MICs (three had MIC of 2 mg/L, 2 of 8 mg/L, and ten of ≥ 32 mg/L) and some included VEB and PER β-lactamases. When cefiderocol was combined with ceftazidime-avibactam or ampicillin-sulbactam in isolates that were cefiderocol- and ceftazidime-avibactam-resistant, mean log</w:t>
       </w:r>
       <w:r>
         <w:rPr>
@@ -1665,7 +1689,7 @@
         <w:t xml:space="preserve"> </w:t>
       </w:r>
       <w:r>
-        <w:t xml:space="preserve">CFU/thigh reductions of −3.75 ± 0.37 and −3.55 ± 0.50 were observed, respectively. The combination with meropenem was less effective. Post-treatment, combination with ceftazidime-avibactam and ampicillin-sulbactam did not show MICs increase; conversely, cefiderocol monotherapy was associated with elevated MICs in all 3 isolates with baseline MICs of 2 mg/L.</w:t>
+        <w:t xml:space="preserve">CFU/thigh reductions of −3.75 ± 0.37 and −3.55 ± 0.50 were observed, respectively. The combination with meropenem was less effective. Post-treatment, combination with ceftazidime-avibactam and ampicillin-sulbactam did not show MICs increase; conversely, cefiderocol monotherapy was associated with elevated MICs in all three isolates with baseline MICs of 2 mg/L.</w:t>
       </w:r>
       <w:r>
         <w:t xml:space="preserve"> </w:t>
@@ -1712,7 +1736,7 @@
         <w:pStyle w:val="FirstParagraph"/>
       </w:pPr>
       <w:r>
-        <w:t xml:space="preserve">Three prospective,28 retrospective observational studies, and one randomised trial were included for the analysis. The risk of bias  was either moderate or high for cohort studies and (</w:t>
+        <w:t xml:space="preserve">Three prospective, 28 retrospective observational studies, and one randomised trial were included for the analysis. The risk of bias  was either moderate or high for cohort studies and (</w:t>
       </w:r>
       <w:r>
         <w:rPr>
@@ -1807,7 +1831,7 @@
         <w:pStyle w:val="BodyText"/>
       </w:pPr>
       <w:r>
-        <w:t xml:space="preserve">In the exploratory meta-analysis comparing monotherapy with cefiderocol and combination therapy, the pooled 30-day all cause mortality was computed on 854 patients (9 studies), while pooled clinical and microbiological cure was computed on 799 patients (nine studies) and 454 patients (five studies), respectively. Pooled mortality was significantly higher among patients receiving cefiderocol combination therapy (OR = 1.42, 95% CI: 1.03–1.95). No significant differences were observed between combination therapy and monotherapy in terms of clinical cure (OR = 0.79, 95% CI: 0.48–1.31) or microbiological eradication (OR = 0.96, 95% CI: 0.57–1.63).</w:t>
+        <w:t xml:space="preserve">In the exploratory meta-analysis comparing monotherapy with cefiderocol and combination therapy, the pooled 30-day all cause mortality was computed on 854 patients (nine studies), while pooled clinical and microbiological cure was computed on 799 patients (nine studies) and 454 patients (five studies), respectively. Pooled mortality was significantly higher among patients receiving cefiderocol combination therapy (OR = 1.42, 95% CI: 1.03–1.95). No significant differences were observed between combination therapy and monotherapy in terms of clinical cure (OR = 0.79, 95% CI: 0.48–1.31) or microbiological eradication (OR = 0.96, 95% CI: 0.57–1.63).</w:t>
       </w:r>
     </w:p>
     <w:bookmarkEnd w:id="32"/>
@@ -1878,7 +1902,7 @@
         <w:t xml:space="preserve"> </w:t>
       </w:r>
       <w:r>
-        <w:t xml:space="preserve">summarizes the main findings and limitations of the studies included.</w:t>
+        <w:t xml:space="preserve">summarises the main findings and limitations of the studies included.</w:t>
       </w:r>
     </w:p>
     <w:p>
@@ -1937,7 +1961,7 @@
         <w:t xml:space="preserve"> </w:t>
       </w:r>
       <w:r>
-        <w:t xml:space="preserve">studies, involving considerable numbers of isolates, suggests that cefiderocol combined with BLIs may be active against selected pathogens. Of the BLIs evaluated, sulbactam has shown promising activity when combined with cefiderocol against CRAB. Although sulbactam–durlobactam with imipenem is currently recommended as first-line therapy by the IDSA guidance for this pathogen, the optimal combination partner, particularly for MBL producing strains, remains undefined. Based on current</w:t>
+        <w:t xml:space="preserve">studies, involving considerable numbers of isolates, suggests that cefiderocol combined with BLIs may be active against selected pathogens. Of the BLIs evaluated, sulbactam has shown promising activity when combined with cefiderocol against CRAB. Although sulbactam–durlobactam with imipenem is currently recommended as first-line therapy by the IDSA guidance for this pathogen, the optimal companion agent, particularly for MBL producing strains, remains undefined. Based on current</w:t>
       </w:r>
       <w:r>
         <w:t xml:space="preserve"> </w:t>
@@ -1953,7 +1977,7 @@
         <w:t xml:space="preserve"> </w:t>
       </w:r>
       <w:r>
-        <w:t xml:space="preserve">data, cefiderocol may therefore represent a good candidate to combine with sulbbactam-dorlubactam. Another promising option is cefiderocol in combination with xeruborbactam, a bicyclic boronate β-lactamase inhibitor currently tested in combination with cefiderocol in a phase 1 clinical trial. The two recent in vitro studies by Hara et al, which together tested 325 cefiderocol-resistant isolates (165</w:t>
+        <w:t xml:space="preserve">data, cefiderocol may therefore represent a good candidate to combine with sulbactam-dorlubactam. Another promising option is cefiderocol in combination with xeruborbactam, a bicyclic boronate β-lactamase inhibitor currently tested in combination with cefiderocol in a phase 1 clinical trial. The two recent in vitro studies by Hara et al, which overall tested 325 cefiderocol-resistant isolates (165</w:t>
       </w:r>
       <w:r>
         <w:t xml:space="preserve"> </w:t>
@@ -1979,7 +2003,7 @@
           <w:i/>
           <w:iCs/>
         </w:rPr>
-        <w:t xml:space="preserve">Acinetobacter baumannii</w:t>
+        <w:t xml:space="preserve">A. baumannii</w:t>
       </w:r>
       <w:r>
         <w:t xml:space="preserve">), represent the largest datasets to date evaluating cefiderocol combinations. Both studies employed the reference broth microdilution method in iron-depleted cation-adjusted Mueller-Hinton broth, following CLSI guidelines. To date, no other combination has been tested on such a large number of cefiderocol-resistant isolates using this standardised approach</w:t>
@@ -2072,7 +2096,7 @@
         <w:pStyle w:val="BodyText"/>
       </w:pPr>
       <w:r>
-        <w:t xml:space="preserve">Nonetheless, a major limitation in evaluating the efficacy of cefiderocol-based combination therapy in human studies lies in the heterogeneity and methodological quality of the available data. In many cohorts, cefiderocol was combined with various companion antibiotics leading to outcome aggregation across non-uniform regimens. This may have masked potential benefits by including combinations with antagonistic or toxic effects. The lack of detailed microbiological characterization, particularly regarding resistance mechanisms like MBLs, further limits the ability to interpret treatment effects across different bacterial profiles. Moreover, most observational studies do not adequately adjust for confounding variables. Patients receiving combination therapy are often more severely ill or have a higher risk of mortality at baseline, which may bias outcomes in favor of monotherapy. As a result, the apparent lack of benefit observed in some studies may reflect confounding by indication rather than a true absence of effect.</w:t>
+        <w:t xml:space="preserve">Nonetheless, a major limitation in evaluating the efficacy of cefiderocol-based combination therapy in human studies lies in the heterogeneity and methodological quality of the available data. In many cohorts, cefiderocol was combined with various companion antibiotics leading to outcome aggregation across non-uniform regimens. This may have masked potential benefits by including combinations with antagonistic or toxic effects. The lack of detailed microbiological characterisation, particularly regarding resistance mechanisms like MBLs, further limits the ability to interpret treatment effects across different bacterial profiles. Moreover, most observational studies did not adequately adjust for confounding variables. Patients receiving combination therapy were often more severely ill or have a higher risk of mortality at baseline, which may bias outcomes in favor of monotherapy. As a result, the apparent lack of benefit observed in some studies may reflect confounding by indication rather than a true absence of effect.</w:t>
       </w:r>
     </w:p>
     <w:bookmarkEnd w:id="34"/>
@@ -2094,7 +2118,7 @@
         <w:pStyle w:val="FirstParagraph"/>
       </w:pPr>
       <w:r>
-        <w:t xml:space="preserve">Currently available evidence is of low quality, highly heterogeneous, and insufficient to support firm conclusions about the clinical applicability of cefiderocol-based combination therapies. Nevertheless, these findings offer valuable insight into potential directions for future research. Systematic</w:t>
+        <w:t xml:space="preserve">Currently available evidence is of poor quality, highly heterogeneous, and insufficient to support firm conclusions about the clinical applicability of cefiderocol-based combination therapies. Nevertheless, these findings offer valuable insight into potential directions for future research. Systematic</w:t>
       </w:r>
       <w:r>
         <w:t xml:space="preserve"> </w:t>
@@ -2110,7 +2134,7 @@
         <w:t xml:space="preserve"> </w:t>
       </w:r>
       <w:r>
-        <w:t xml:space="preserve">evaluation of cefiderocol-based combinations against well-characterized CR-GNB, using validated and standardized synergy testing methods, is warranted. Particular emphasis should be placed on combinations with BLIs, which are increasingly supported by emerging preclinical data. At the same time, continued investigation of agents such as tigecycline, carbapenems, fosfomycin, colistin and selected non-antibiotic adjuvants remains essential to fully explore their synergistic potential.</w:t>
+        <w:t xml:space="preserve">evaluation of cefiderocol-based combinations against well-characterised CR-GNB, using validated and standardised synergy testing methods, is warranted. Particular emphasis should be placed on combinations with BLIs, which are increasingly supported by emerging preclinical data. At the same time, continued investigation of agents such as tigecycline, carbapenems, fosfomycin, colistin and selected non-antibiotic adjuvants remains essential to fully explore their synergistic potential.</w:t>
       </w:r>
     </w:p>
     <w:p>
@@ -2118,7 +2142,7 @@
         <w:pStyle w:val="BodyText"/>
       </w:pPr>
       <w:r>
-        <w:t xml:space="preserve">Well-structured clinical trials and observational studies are needed to define the role of cefiderocol-based combinations, with systematic assessment of clinical outcomes and microbiological endpoints, including resistance emergence. Given the promising in vitro activity and the paucity of clinical trials or high-quality observational studies assessing cefiderocol–BLI combinations, in vivo and clinical evaluation is needed to better define their therapeutic role.</w:t>
+        <w:t xml:space="preserve">Well-structured clinical trials and observational studies with appropriate sample size are needed to define the role of cefiderocol-based combinations, with systematic assessment of clinical outcomes and microbiological endpoints, including resistance emergence. Given the promising in vitro activity and the paucity of clinical trials or high-quality observational studies assessing cefiderocol–BLI combinations, in vivo and clinical evaluation is needed to better define their therapeutic role.</w:t>
       </w:r>
     </w:p>
     <w:bookmarkStart w:id="35" w:name="funding"/>
@@ -4280,7 +4304,7 @@
         <w:rFonts w:asciiTheme="minorHAnsi" w:cstheme="minorBidi" w:eastAsiaTheme="minorHAnsi" w:hAnsiTheme="minorHAnsi"/>
         <w:sz w:val="24"/>
         <w:szCs w:val="24"/>
-        <w:lang w:bidi="ar-SA" w:eastAsia="en-US" w:val="en-US"/>
+        <w:lang w:bidi="ar-SA" w:eastAsia="en-US" w:val="en"/>
       </w:rPr>
     </w:rPrDefault>
     <w:pPrDefault>

</xml_diff>